<commit_message>
make hw5 a little shorter since we won't cover DFS
</commit_message>
<xml_diff>
--- a/assets/homework/hw5/hw5.docx
+++ b/assets/homework/hw5/hw5.docx
@@ -1823,13 +1823,13 @@
     </w:p>
     <w:bookmarkEnd w:id="38"/>
     <w:bookmarkEnd w:id="39"/>
-    <w:bookmarkStart w:id="44" w:name="sec:last"/>
+    <w:bookmarkStart w:id="42" w:name="feedback-homework-thoughts"/>
     <w:p>
       <w:pPr>
         <w:pStyle w:val="Heading1"/>
       </w:pPr>
       <w:r>
-        <w:t xml:space="preserve">Interview Practice: DFS Basics</w:t>
+        <w:t xml:space="preserve">Feedback: Homework Thoughts</w:t>
       </w:r>
       <w:r>
         <w:t xml:space="preserve"> </w:t>
@@ -1840,276 +1840,12 @@
         <w:pStyle w:val="FirstParagraph"/>
       </w:pPr>
       <w:r>
-        <w:t xml:space="preserve">Consider the following directed acyclic graph (DAG):</w:t>
-      </w:r>
-    </w:p>
-    <w:p>
-      <w:pPr>
-        <w:pStyle w:val="BodyText"/>
-      </w:pPr>
-      <w:r>
-        <w:t xml:space="preserve">In class, we saw how to use DFS to find a topological ordering of the the vertices; in the graph above, the unique topological ordering is</w:t>
-      </w:r>
-      <w:r>
-        <w:t xml:space="preserve"> </w:t>
-      </w:r>
-      <m:oMath>
-        <m:r>
-          <m:t>A</m:t>
-        </m:r>
-        <m:r>
-          <m:rPr>
-            <m:sty m:val="p"/>
-          </m:rPr>
-          <m:t>,</m:t>
-        </m:r>
-        <m:r>
-          <m:t>B</m:t>
-        </m:r>
-        <m:r>
-          <m:rPr>
-            <m:sty m:val="p"/>
-          </m:rPr>
-          <m:t>,</m:t>
-        </m:r>
-        <m:r>
-          <m:t>C</m:t>
-        </m:r>
-        <m:r>
-          <m:rPr>
-            <m:sty m:val="p"/>
-          </m:rPr>
-          <m:t>,</m:t>
-        </m:r>
-        <m:r>
-          <m:t>D</m:t>
-        </m:r>
-        <m:r>
-          <m:rPr>
-            <m:sty m:val="p"/>
-          </m:rPr>
-          <m:t>,</m:t>
-        </m:r>
-        <m:r>
-          <m:t>E</m:t>
-        </m:r>
-      </m:oMath>
-      <w:r>
-        <w:t xml:space="preserve">. We saw an example where we happened to start DFS from the first vertex in the topological order. In this exercise we’ll see what happens when we start at a different vertex. Recall that when you run DFS, if it reached a node with no children (i.e. can’t go any further), then it will resume the search at an unvisited vertex.</w:t>
-      </w:r>
-    </w:p>
-    <w:bookmarkStart w:id="41" w:name="section"/>
-    <w:p>
-      <w:pPr>
-        <w:pStyle w:val="Heading2"/>
-      </w:pPr>
-    </w:p>
-    <w:p>
-      <w:pPr>
-        <w:pStyle w:val="FirstParagraph"/>
-      </w:pPr>
-      <w:r>
-        <w:t xml:space="preserve">Run DFS starting at vertex</w:t>
-      </w:r>
-      <w:r>
-        <w:t xml:space="preserve"> </w:t>
-      </w:r>
-      <m:oMath>
-        <m:r>
-          <m:t>C</m:t>
-        </m:r>
-      </m:oMath>
-      <w:r>
-        <w:t xml:space="preserve">, breaking any ties by alphabetical order.</w:t>
-      </w:r>
-      <w:r>
-        <w:rPr>
-          <w:rStyle w:val="FootnoteReference"/>
-        </w:rPr>
-        <w:footnoteReference w:id="40"/>
-      </w:r>
-    </w:p>
-    <w:p>
-      <w:pPr>
-        <w:numPr>
-          <w:ilvl w:val="0"/>
-          <w:numId w:val="1003"/>
-        </w:numPr>
-      </w:pPr>
-      <w:r>
-        <w:t xml:space="preserve">What do you get when you order the vertices by</w:t>
-      </w:r>
-      <w:r>
-        <w:t xml:space="preserve"> </w:t>
-      </w:r>
-      <w:r>
-        <w:rPr>
-          <w:bCs/>
-          <w:b/>
-        </w:rPr>
-        <w:t xml:space="preserve">ascending</w:t>
-      </w:r>
-      <w:r>
-        <w:t xml:space="preserve"> </w:t>
-      </w:r>
-      <w:r>
-        <w:t xml:space="preserve">start time?</w:t>
-      </w:r>
-    </w:p>
-    <w:p>
-      <w:pPr>
-        <w:numPr>
-          <w:ilvl w:val="0"/>
-          <w:numId w:val="1003"/>
-        </w:numPr>
-      </w:pPr>
-      <w:r>
-        <w:t xml:space="preserve">What do you get when you order the vertices by</w:t>
-      </w:r>
-      <w:r>
-        <w:t xml:space="preserve"> </w:t>
-      </w:r>
-      <w:r>
-        <w:rPr>
-          <w:bCs/>
-          <w:b/>
-        </w:rPr>
-        <w:t xml:space="preserve">descending</w:t>
-      </w:r>
-      <w:r>
-        <w:t xml:space="preserve"> </w:t>
-      </w:r>
-      <w:r>
-        <w:t xml:space="preserve">finish time?</w:t>
-      </w:r>
-    </w:p>
-    <w:bookmarkEnd w:id="41"/>
-    <w:bookmarkStart w:id="43" w:name="section-1"/>
-    <w:p>
-      <w:pPr>
-        <w:pStyle w:val="Heading2"/>
-      </w:pPr>
-    </w:p>
-    <w:p>
-      <w:pPr>
-        <w:pStyle w:val="FirstParagraph"/>
-      </w:pPr>
-      <w:r>
-        <w:t xml:space="preserve">Run DFS starting at vertex</w:t>
-      </w:r>
-      <w:r>
-        <w:t xml:space="preserve"> </w:t>
-      </w:r>
-      <m:oMath>
-        <m:r>
-          <m:t>C</m:t>
-        </m:r>
-      </m:oMath>
-      <w:r>
-        <w:t xml:space="preserve">, breaking any ties by</w:t>
-      </w:r>
-      <w:r>
-        <w:t xml:space="preserve"> </w:t>
-      </w:r>
-      <w:r>
-        <w:rPr>
-          <w:bCs/>
-          <w:b/>
-        </w:rPr>
-        <w:t xml:space="preserve">reverse</w:t>
-      </w:r>
-      <w:r>
-        <w:t xml:space="preserve"> </w:t>
-      </w:r>
-      <w:r>
-        <w:t xml:space="preserve">alphabetical order.</w:t>
-      </w:r>
-      <w:r>
-        <w:rPr>
-          <w:rStyle w:val="FootnoteReference"/>
-        </w:rPr>
-        <w:footnoteReference w:id="42"/>
-      </w:r>
-    </w:p>
-    <w:p>
-      <w:pPr>
-        <w:numPr>
-          <w:ilvl w:val="0"/>
-          <w:numId w:val="1004"/>
-        </w:numPr>
-      </w:pPr>
-      <w:r>
-        <w:t xml:space="preserve">What do you get when you order the vertices by</w:t>
-      </w:r>
-      <w:r>
-        <w:t xml:space="preserve"> </w:t>
-      </w:r>
-      <w:r>
-        <w:rPr>
-          <w:bCs/>
-          <w:b/>
-        </w:rPr>
-        <w:t xml:space="preserve">ascending</w:t>
-      </w:r>
-      <w:r>
-        <w:t xml:space="preserve"> </w:t>
-      </w:r>
-      <w:r>
-        <w:t xml:space="preserve">start time?</w:t>
-      </w:r>
-    </w:p>
-    <w:p>
-      <w:pPr>
-        <w:numPr>
-          <w:ilvl w:val="0"/>
-          <w:numId w:val="1004"/>
-        </w:numPr>
-      </w:pPr>
-      <w:r>
-        <w:t xml:space="preserve">What do you get when you order the vertices by</w:t>
-      </w:r>
-      <w:r>
-        <w:t xml:space="preserve"> </w:t>
-      </w:r>
-      <w:r>
-        <w:rPr>
-          <w:bCs/>
-          <w:b/>
-        </w:rPr>
-        <w:t xml:space="preserve">descending</w:t>
-      </w:r>
-      <w:r>
-        <w:t xml:space="preserve"> </w:t>
-      </w:r>
-      <w:r>
-        <w:t xml:space="preserve">finish time?</w:t>
-      </w:r>
-    </w:p>
-    <w:bookmarkEnd w:id="43"/>
-    <w:bookmarkEnd w:id="44"/>
-    <w:bookmarkStart w:id="47" w:name="feedback-homework-thoughts"/>
-    <w:p>
-      <w:pPr>
-        <w:pStyle w:val="Heading1"/>
-      </w:pPr>
-      <w:r>
-        <w:t xml:space="preserve">Feedback: Homework Thoughts</w:t>
-      </w:r>
-      <w:r>
-        <w:t xml:space="preserve"> </w:t>
-      </w:r>
-    </w:p>
-    <w:p>
-      <w:pPr>
-        <w:pStyle w:val="FirstParagraph"/>
-      </w:pPr>
-      <w:r>
         <w:t xml:space="preserve">In order to improve the homework in future iterations, complete this</w:t>
       </w:r>
       <w:r>
         <w:t xml:space="preserve"> </w:t>
       </w:r>
-      <w:hyperlink r:id="rId45">
+      <w:hyperlink r:id="rId40">
         <w:r>
           <w:rPr>
             <w:rStyle w:val="Hyperlink"/>
@@ -2121,7 +1857,7 @@
         <w:t xml:space="preserve">.</w:t>
       </w:r>
     </w:p>
-    <w:bookmarkStart w:id="46" w:name="coding-problems"/>
+    <w:bookmarkStart w:id="41" w:name="coding-problems"/>
     <w:p>
       <w:pPr>
         <w:pStyle w:val="Heading4"/>
@@ -2138,9 +1874,9 @@
         <w:t xml:space="preserve">The following questions are to be submitted as a ".zip" file on Gradescope.</w:t>
       </w:r>
     </w:p>
-    <w:bookmarkEnd w:id="46"/>
-    <w:bookmarkEnd w:id="47"/>
-    <w:bookmarkStart w:id="50" w:name="coding"/>
+    <w:bookmarkEnd w:id="41"/>
+    <w:bookmarkEnd w:id="42"/>
+    <w:bookmarkStart w:id="45" w:name="coding"/>
     <w:p>
       <w:pPr>
         <w:pStyle w:val="Heading1"/>
@@ -2162,7 +1898,7 @@
       <w:r>
         <w:t xml:space="preserve"> </w:t>
       </w:r>
-      <w:hyperlink r:id="rId48">
+      <w:hyperlink r:id="rId43">
         <w:r>
           <w:rPr>
             <w:rStyle w:val="Hyperlink"/>
@@ -2184,7 +1920,7 @@
       <w:r>
         <w:t xml:space="preserve"> </w:t>
       </w:r>
-      <w:hyperlink r:id="rId49">
+      <w:hyperlink r:id="rId44">
         <w:r>
           <w:rPr>
             <w:rStyle w:val="Hyperlink"/>
@@ -2227,8 +1963,8 @@
         <w:t xml:space="preserve">included in your starter code for detailed instructions.</w:t>
       </w:r>
     </w:p>
-    <w:bookmarkEnd w:id="50"/>
-    <w:bookmarkStart w:id="51" w:name="submitting-the-assignment"/>
+    <w:bookmarkEnd w:id="45"/>
+    <w:bookmarkStart w:id="46" w:name="submitting-the-assignment"/>
     <w:p>
       <w:pPr>
         <w:pStyle w:val="Heading1"/>
@@ -2247,7 +1983,7 @@
       <w:r>
         <w:t xml:space="preserve"> </w:t>
       </w:r>
-      <w:hyperlink r:id="rId48">
+      <w:hyperlink r:id="rId43">
         <w:r>
           <w:rPr>
             <w:rStyle w:val="Hyperlink"/>
@@ -2287,7 +2023,7 @@
           <w:rPr>
             <w:rStyle w:val="Hyperlink"/>
           </w:rPr>
-          <w:t xml:space="preserve">4</w:t>
+          <w:t xml:space="preserve">[sec:last]</w:t>
         </w:r>
       </w:hyperlink>
       <w:r>
@@ -2304,7 +2040,7 @@
       <w:r>
         <w:t xml:space="preserve"> </w:t>
       </w:r>
-      <w:hyperlink r:id="rId48">
+      <w:hyperlink r:id="rId43">
         <w:r>
           <w:rPr>
             <w:rStyle w:val="Hyperlink"/>
@@ -2316,7 +2052,7 @@
         <w:t xml:space="preserve">. You can upload the assignment as many times as you want.</w:t>
       </w:r>
     </w:p>
-    <w:bookmarkEnd w:id="51"/>
+    <w:bookmarkEnd w:id="46"/>
     <w:sectPr/>
   </w:body>
 </w:document>
@@ -2488,116 +2224,6 @@
       </w:r>
       <w:r>
         <w:t xml:space="preserve">if you’d like to see other years!</w:t>
-      </w:r>
-    </w:p>
-  </w:footnote>
-  <w:footnote w:id="40">
-    <w:p>
-      <w:pPr>
-        <w:pStyle w:val="FootnoteText"/>
-      </w:pPr>
-      <w:r>
-        <w:rPr>
-          <w:rStyle w:val="FootnoteReference"/>
-        </w:rPr>
-        <w:footnoteRef/>
-      </w:r>
-      <w:r>
-        <w:t xml:space="preserve"> </w:t>
-      </w:r>
-      <w:r>
-        <w:t xml:space="preserve">For example, if DFS has a choice between</w:t>
-      </w:r>
-      <w:r>
-        <w:t xml:space="preserve"> </w:t>
-      </w:r>
-      <m:oMath>
-        <m:r>
-          <m:t>B</m:t>
-        </m:r>
-      </m:oMath>
-      <w:r>
-        <w:t xml:space="preserve"> </w:t>
-      </w:r>
-      <w:r>
-        <w:t xml:space="preserve">or</w:t>
-      </w:r>
-      <w:r>
-        <w:t xml:space="preserve"> </w:t>
-      </w:r>
-      <m:oMath>
-        <m:r>
-          <m:t>C</m:t>
-        </m:r>
-      </m:oMath>
-      <w:r>
-        <w:t xml:space="preserve">, it will always choose</w:t>
-      </w:r>
-      <w:r>
-        <w:t xml:space="preserve"> </w:t>
-      </w:r>
-      <m:oMath>
-        <m:r>
-          <m:t>B</m:t>
-        </m:r>
-      </m:oMath>
-      <w:r>
-        <w:t xml:space="preserve">. This includes when DFS is starting a new tree in the DFS forest.</w:t>
-      </w:r>
-    </w:p>
-  </w:footnote>
-  <w:footnote w:id="42">
-    <w:p>
-      <w:pPr>
-        <w:pStyle w:val="FootnoteText"/>
-      </w:pPr>
-      <w:r>
-        <w:rPr>
-          <w:rStyle w:val="FootnoteReference"/>
-        </w:rPr>
-        <w:footnoteRef/>
-      </w:r>
-      <w:r>
-        <w:t xml:space="preserve"> </w:t>
-      </w:r>
-      <w:r>
-        <w:t xml:space="preserve">For example, when DFS has a choice between</w:t>
-      </w:r>
-      <w:r>
-        <w:t xml:space="preserve"> </w:t>
-      </w:r>
-      <m:oMath>
-        <m:r>
-          <m:t>B</m:t>
-        </m:r>
-      </m:oMath>
-      <w:r>
-        <w:t xml:space="preserve"> </w:t>
-      </w:r>
-      <w:r>
-        <w:t xml:space="preserve">or</w:t>
-      </w:r>
-      <w:r>
-        <w:t xml:space="preserve"> </w:t>
-      </w:r>
-      <m:oMath>
-        <m:r>
-          <m:t>C</m:t>
-        </m:r>
-      </m:oMath>
-      <w:r>
-        <w:t xml:space="preserve">, it will always choose</w:t>
-      </w:r>
-      <w:r>
-        <w:t xml:space="preserve"> </w:t>
-      </w:r>
-      <m:oMath>
-        <m:r>
-          <m:t>C</m:t>
-        </m:r>
-      </m:oMath>
-      <w:r>
-        <w:t xml:space="preserve">. This includes when DFS is starting a new tree in the DFS forest.</w:t>
       </w:r>
     </w:p>
   </w:footnote>
@@ -2758,91 +2384,6 @@
       </w:pPr>
     </w:lvl>
   </w:abstractNum>
-  <w:abstractNum w:abstractNumId="99201">
-    <w:nsid w:val="A99201"/>
-    <w:multiLevelType w:val="multilevel"/>
-    <w:lvl w:ilvl="0">
-      <w:start w:val="1"/>
-      <w:numFmt w:val="decimal"/>
-      <w:lvlText w:val="%1."/>
-      <w:lvlJc w:val="left"/>
-      <w:pPr>
-        <w:ind w:left="720" w:hanging="480"/>
-      </w:pPr>
-    </w:lvl>
-    <w:lvl w:ilvl="1">
-      <w:start w:val="1"/>
-      <w:numFmt w:val="lowerLetter"/>
-      <w:lvlText w:val="%2."/>
-      <w:lvlJc w:val="left"/>
-      <w:pPr>
-        <w:ind w:left="1440" w:hanging="480"/>
-      </w:pPr>
-    </w:lvl>
-    <w:lvl w:ilvl="2">
-      <w:start w:val="1"/>
-      <w:numFmt w:val="lowerRoman"/>
-      <w:lvlText w:val="%3."/>
-      <w:lvlJc w:val="left"/>
-      <w:pPr>
-        <w:ind w:left="2160" w:hanging="480"/>
-      </w:pPr>
-    </w:lvl>
-    <w:lvl w:ilvl="3">
-      <w:start w:val="1"/>
-      <w:numFmt w:val="decimal"/>
-      <w:lvlText w:val="%4."/>
-      <w:lvlJc w:val="left"/>
-      <w:pPr>
-        <w:ind w:left="2880" w:hanging="480"/>
-      </w:pPr>
-    </w:lvl>
-    <w:lvl w:ilvl="4">
-      <w:start w:val="1"/>
-      <w:numFmt w:val="lowerLetter"/>
-      <w:lvlText w:val="%5."/>
-      <w:lvlJc w:val="left"/>
-      <w:pPr>
-        <w:ind w:left="3600" w:hanging="480"/>
-      </w:pPr>
-    </w:lvl>
-    <w:lvl w:ilvl="5">
-      <w:start w:val="1"/>
-      <w:numFmt w:val="lowerRoman"/>
-      <w:lvlText w:val="%6."/>
-      <w:lvlJc w:val="left"/>
-      <w:pPr>
-        <w:ind w:left="4320" w:hanging="480"/>
-      </w:pPr>
-    </w:lvl>
-    <w:lvl w:ilvl="6">
-      <w:start w:val="1"/>
-      <w:numFmt w:val="decimal"/>
-      <w:lvlText w:val="%7."/>
-      <w:lvlJc w:val="left"/>
-      <w:pPr>
-        <w:ind w:left="5040" w:hanging="480"/>
-      </w:pPr>
-    </w:lvl>
-    <w:lvl w:ilvl="7">
-      <w:start w:val="1"/>
-      <w:numFmt w:val="lowerLetter"/>
-      <w:lvlText w:val="%8."/>
-      <w:lvlJc w:val="left"/>
-      <w:pPr>
-        <w:ind w:left="5760" w:hanging="480"/>
-      </w:pPr>
-    </w:lvl>
-    <w:lvl w:ilvl="8">
-      <w:start w:val="1"/>
-      <w:numFmt w:val="lowerRoman"/>
-      <w:lvlText w:val="%9."/>
-      <w:lvlJc w:val="left"/>
-      <w:pPr>
-        <w:ind w:left="6480" w:hanging="480"/>
-      </w:pPr>
-    </w:lvl>
-  </w:abstractNum>
   <w:num w:numId="1000">
     <w:abstractNumId w:val="990"/>
   </w:num>
@@ -2851,66 +2392,6 @@
   </w:num>
   <w:num w:numId="1002">
     <w:abstractNumId w:val="991"/>
-  </w:num>
-  <w:num w:numId="1003">
-    <w:abstractNumId w:val="99201"/>
-    <w:lvlOverride w:ilvl="0">
-      <w:startOverride w:val="1"/>
-    </w:lvlOverride>
-    <w:lvlOverride w:ilvl="1">
-      <w:startOverride w:val="1"/>
-    </w:lvlOverride>
-    <w:lvlOverride w:ilvl="2">
-      <w:startOverride w:val="1"/>
-    </w:lvlOverride>
-    <w:lvlOverride w:ilvl="3">
-      <w:startOverride w:val="1"/>
-    </w:lvlOverride>
-    <w:lvlOverride w:ilvl="4">
-      <w:startOverride w:val="1"/>
-    </w:lvlOverride>
-    <w:lvlOverride w:ilvl="5">
-      <w:startOverride w:val="1"/>
-    </w:lvlOverride>
-    <w:lvlOverride w:ilvl="6">
-      <w:startOverride w:val="1"/>
-    </w:lvlOverride>
-    <w:lvlOverride w:ilvl="7">
-      <w:startOverride w:val="1"/>
-    </w:lvlOverride>
-    <w:lvlOverride w:ilvl="8">
-      <w:startOverride w:val="1"/>
-    </w:lvlOverride>
-  </w:num>
-  <w:num w:numId="1004">
-    <w:abstractNumId w:val="99201"/>
-    <w:lvlOverride w:ilvl="0">
-      <w:startOverride w:val="1"/>
-    </w:lvlOverride>
-    <w:lvlOverride w:ilvl="1">
-      <w:startOverride w:val="1"/>
-    </w:lvlOverride>
-    <w:lvlOverride w:ilvl="2">
-      <w:startOverride w:val="1"/>
-    </w:lvlOverride>
-    <w:lvlOverride w:ilvl="3">
-      <w:startOverride w:val="1"/>
-    </w:lvlOverride>
-    <w:lvlOverride w:ilvl="4">
-      <w:startOverride w:val="1"/>
-    </w:lvlOverride>
-    <w:lvlOverride w:ilvl="5">
-      <w:startOverride w:val="1"/>
-    </w:lvlOverride>
-    <w:lvlOverride w:ilvl="6">
-      <w:startOverride w:val="1"/>
-    </w:lvlOverride>
-    <w:lvlOverride w:ilvl="7">
-      <w:startOverride w:val="1"/>
-    </w:lvlOverride>
-    <w:lvlOverride w:ilvl="8">
-      <w:startOverride w:val="1"/>
-    </w:lvlOverride>
   </w:num>
 </w:numbering>
 </file>

</xml_diff>